<commit_message>
updating ml printing and gitignore
</commit_message>
<xml_diff>
--- a/documents/Baseline/Persona development baselines.docx
+++ b/documents/Baseline/Persona development baselines.docx
@@ -35,14 +35,21 @@
           <w:b/>
           <w:bCs/>
         </w:rPr>
-        <w:t>)</w:t>
-      </w:r>
-      <w:r>
-        <w:rPr>
-          <w:b/>
-          <w:bCs/>
-        </w:rPr>
-        <w:t>:</w:t>
+        <w:t>):</w:t>
+      </w:r>
+    </w:p>
+    <w:p>
+      <w:pPr>
+        <w:pStyle w:val="ListParagraph"/>
+        <w:rPr>
+          <w:color w:val="4EA72E" w:themeColor="accent6"/>
+        </w:rPr>
+      </w:pPr>
+      <w:r>
+        <w:rPr>
+          <w:color w:val="4EA72E" w:themeColor="accent6"/>
+        </w:rPr>
+        <w:t>pattisapu2017medical</w:t>
       </w:r>
     </w:p>
     <w:p>
@@ -103,7 +110,7 @@
           <w:sz w:val="20"/>
           <w:szCs w:val="20"/>
         </w:rPr>
-        <w:t xml:space="preserve"> (</w:t>
+        <w:t xml:space="preserve"> (50 queries)</w:t>
       </w:r>
       <w:r>
         <w:rPr>
@@ -112,8 +119,17 @@
           <w:sz w:val="20"/>
           <w:szCs w:val="20"/>
         </w:rPr>
-        <w:t>50</w:t>
-      </w:r>
+        <w:t>.</w:t>
+      </w:r>
+    </w:p>
+    <w:p>
+      <w:pPr>
+        <w:pStyle w:val="ListParagraph"/>
+        <w:numPr>
+          <w:ilvl w:val="1"/>
+          <w:numId w:val="1"/>
+        </w:numPr>
+      </w:pPr>
       <w:r>
         <w:rPr>
           <w:rFonts w:ascii="NimbusRomNo9L-Regu" w:hAnsi="NimbusRomNo9L-Regu" w:cs="NimbusRomNo9L-Regu"/>
@@ -121,52 +137,7 @@
           <w:sz w:val="20"/>
           <w:szCs w:val="20"/>
         </w:rPr>
-        <w:t xml:space="preserve"> queries)</w:t>
-      </w:r>
-      <w:r>
-        <w:rPr>
-          <w:rFonts w:ascii="NimbusRomNo9L-Regu" w:hAnsi="NimbusRomNo9L-Regu" w:cs="NimbusRomNo9L-Regu"/>
-          <w:kern w:val="0"/>
-          <w:sz w:val="20"/>
-          <w:szCs w:val="20"/>
-        </w:rPr>
-        <w:t>.</w:t>
-      </w:r>
-    </w:p>
-    <w:p>
-      <w:pPr>
-        <w:pStyle w:val="ListParagraph"/>
-        <w:numPr>
-          <w:ilvl w:val="1"/>
-          <w:numId w:val="1"/>
-        </w:numPr>
-      </w:pPr>
-      <w:r>
-        <w:rPr>
-          <w:rFonts w:ascii="NimbusRomNo9L-Regu" w:hAnsi="NimbusRomNo9L-Regu" w:cs="NimbusRomNo9L-Regu"/>
-          <w:kern w:val="0"/>
-          <w:sz w:val="20"/>
-          <w:szCs w:val="20"/>
-        </w:rPr>
-        <w:t>A total of 1581 blogs and 1025</w:t>
-      </w:r>
-      <w:r>
-        <w:rPr>
-          <w:rFonts w:ascii="NimbusRomNo9L-Regu" w:hAnsi="NimbusRomNo9L-Regu" w:cs="NimbusRomNo9L-Regu"/>
-          <w:kern w:val="0"/>
-          <w:sz w:val="20"/>
-          <w:szCs w:val="20"/>
-        </w:rPr>
-        <w:t xml:space="preserve"> </w:t>
-      </w:r>
-      <w:r>
-        <w:rPr>
-          <w:rFonts w:ascii="NimbusRomNo9L-Regu" w:hAnsi="NimbusRomNo9L-Regu" w:cs="NimbusRomNo9L-Regu"/>
-          <w:kern w:val="0"/>
-          <w:sz w:val="20"/>
-          <w:szCs w:val="20"/>
-        </w:rPr>
-        <w:t>tweets were annotated.</w:t>
+        <w:t>A total of 1581 blogs and 1025 tweets were annotated.</w:t>
       </w:r>
     </w:p>
     <w:p>
@@ -212,43 +183,7 @@
           <w:sz w:val="20"/>
           <w:szCs w:val="20"/>
         </w:rPr>
-        <w:t>Label Powerset</w:t>
-      </w:r>
-      <w:r>
-        <w:rPr>
-          <w:rFonts w:ascii="NimbusRomNo9L-Regu" w:hAnsi="NimbusRomNo9L-Regu" w:cs="NimbusRomNo9L-Regu"/>
-          <w:kern w:val="0"/>
-          <w:sz w:val="20"/>
-          <w:szCs w:val="20"/>
-        </w:rPr>
-        <w:t xml:space="preserve"> </w:t>
-      </w:r>
-      <w:r>
-        <w:rPr>
-          <w:rFonts w:ascii="NimbusRomNo9L-Regu" w:hAnsi="NimbusRomNo9L-Regu" w:cs="NimbusRomNo9L-Regu"/>
-          <w:kern w:val="0"/>
-          <w:sz w:val="20"/>
-          <w:szCs w:val="20"/>
-        </w:rPr>
-        <w:t>(LP) and Binary Relevance (BR)</w:t>
-      </w:r>
-      <w:r>
-        <w:rPr>
-          <w:rFonts w:ascii="NimbusRomNo9L-Regu" w:hAnsi="NimbusRomNo9L-Regu" w:cs="NimbusRomNo9L-Regu"/>
-          <w:kern w:val="0"/>
-          <w:sz w:val="20"/>
-          <w:szCs w:val="20"/>
-        </w:rPr>
-        <w:t xml:space="preserve"> -&gt;</w:t>
-      </w:r>
-      <w:r>
-        <w:rPr>
-          <w:rFonts w:ascii="NimbusRomNo9L-Regu" w:hAnsi="NimbusRomNo9L-Regu" w:cs="NimbusRomNo9L-Regu"/>
-          <w:kern w:val="0"/>
-          <w:sz w:val="20"/>
-          <w:szCs w:val="20"/>
-        </w:rPr>
-        <w:t>multi-label text classification</w:t>
+        <w:t>Label Powerset (LP) and Binary Relevance (BR) -&gt;multi-label text classification</w:t>
       </w:r>
       <w:r>
         <w:rPr>
@@ -350,6 +285,7 @@
       <w:r>
         <w:rPr>
           <w:rFonts w:ascii="NimbusRomNo9L-Regu" w:hAnsi="NimbusRomNo9L-Regu" w:cs="NimbusRomNo9L-Regu"/>
+          <w:noProof/>
           <w:kern w:val="0"/>
           <w:sz w:val="20"/>
           <w:szCs w:val="20"/>
@@ -431,6 +367,9 @@
         <w:jc w:val="center"/>
       </w:pPr>
       <w:r>
+        <w:rPr>
+          <w:noProof/>
+        </w:rPr>
         <w:drawing>
           <wp:inline distT="0" distB="0" distL="0" distR="0" wp14:anchorId="46735F2E" wp14:editId="73F52B08">
             <wp:extent cx="3451295" cy="2228850"/>
@@ -496,14 +435,7 @@
           <w:b/>
           <w:bCs/>
         </w:rPr>
-        <w:t>Persona classification of celebrity Twitter users</w:t>
-      </w:r>
-      <w:r>
-        <w:rPr>
-          <w:b/>
-          <w:bCs/>
-        </w:rPr>
-        <w:t xml:space="preserve"> (</w:t>
+        <w:t>Persona classification of celebrity Twitter users (</w:t>
       </w:r>
       <w:r>
         <w:rPr>
@@ -524,6 +456,29 @@
     <w:p>
       <w:pPr>
         <w:pStyle w:val="ListParagraph"/>
+        <w:rPr>
+          <w:b/>
+          <w:bCs/>
+        </w:rPr>
+      </w:pPr>
+      <w:r>
+        <w:rPr>
+          <w:color w:val="4EA72E" w:themeColor="accent6"/>
+        </w:rPr>
+        <w:t>kaul2020persona</w:t>
+      </w:r>
+    </w:p>
+    <w:p>
+      <w:pPr>
+        <w:pStyle w:val="ListParagraph"/>
+      </w:pPr>
+    </w:p>
+    <w:p>
+      <w:pPr>
+        <w:pStyle w:val="ListParagraph"/>
+        <w:rPr>
+          <w:color w:val="4EA72E" w:themeColor="accent6"/>
+        </w:rPr>
       </w:pPr>
       <w:r>
         <w:t>Dataset:</w:t>
@@ -541,10 +496,7 @@
         </w:numPr>
       </w:pPr>
       <w:r>
-        <w:t>gathered using Twitter API</w:t>
-      </w:r>
-      <w:r>
-        <w:t xml:space="preserve"> (</w:t>
+        <w:t>gathered using Twitter API (</w:t>
       </w:r>
       <w:proofErr w:type="spellStart"/>
       <w:r>
@@ -552,10 +504,7 @@
       </w:r>
       <w:proofErr w:type="spellEnd"/>
       <w:r>
-        <w:t>)</w:t>
-      </w:r>
-      <w:r>
-        <w:t>.</w:t>
+        <w:t>).</w:t>
       </w:r>
     </w:p>
     <w:p>
@@ -569,6 +518,10 @@
         <w:ind w:left="0"/>
       </w:pPr>
       <w:r>
+        <w:rPr>
+          <w:noProof/>
+        </w:rPr>
+        <w:lastRenderedPageBreak/>
         <w:drawing>
           <wp:inline distT="0" distB="0" distL="0" distR="0" wp14:anchorId="3AA05A1D" wp14:editId="488D8616">
             <wp:extent cx="2644311" cy="872236"/>
@@ -803,14 +756,7 @@
           <w:b/>
           <w:bCs/>
         </w:rPr>
-        <w:t>Persona traits identification based on Myers-Briggs Type Indicator (MBTI)-a text classification approach</w:t>
-      </w:r>
-      <w:r>
-        <w:rPr>
-          <w:b/>
-          <w:bCs/>
-        </w:rPr>
-        <w:t xml:space="preserve"> (</w:t>
+        <w:t>Persona traits identification based on Myers-Briggs Type Indicator (MBTI)-a text classification approach (</w:t>
       </w:r>
       <w:r>
         <w:rPr>
@@ -826,6 +772,20 @@
           <w:bCs/>
         </w:rPr>
         <w:t>)</w:t>
+      </w:r>
+    </w:p>
+    <w:p>
+      <w:pPr>
+        <w:pStyle w:val="ListParagraph"/>
+        <w:rPr>
+          <w:color w:val="4EA72E" w:themeColor="accent6"/>
+        </w:rPr>
+      </w:pPr>
+      <w:r>
+        <w:rPr>
+          <w:color w:val="4EA72E" w:themeColor="accent6"/>
+        </w:rPr>
+        <w:t>bharadwaj2018persona</w:t>
       </w:r>
     </w:p>
     <w:p>
@@ -1063,6 +1023,7 @@
       <w:r>
         <w:rPr>
           <w:rFonts w:ascii="Times-Roman" w:hAnsi="Times-Roman" w:cs="Times-Roman"/>
+          <w:noProof/>
           <w:kern w:val="0"/>
         </w:rPr>
         <w:drawing>
@@ -1129,8 +1090,10 @@
       <w:r>
         <w:rPr>
           <w:rFonts w:ascii="Times-Roman" w:hAnsi="Times-Roman" w:cs="Times-Roman"/>
+          <w:noProof/>
           <w:kern w:val="0"/>
         </w:rPr>
+        <w:lastRenderedPageBreak/>
         <w:drawing>
           <wp:inline distT="0" distB="0" distL="0" distR="0" wp14:anchorId="55B01681" wp14:editId="5F5C4521">
             <wp:extent cx="2855344" cy="902080"/>

</xml_diff>